<commit_message>
edited 3 from censor
</commit_message>
<xml_diff>
--- a/iLearnCentral/iLearnCentral - Censors(Technical Editors) Certificate Form.docx
+++ b/iLearnCentral/iLearnCentral - Censors(Technical Editors) Certificate Form.docx
@@ -120,8 +120,18 @@
           <w:sz w:val="24"/>
           <w:szCs w:val="24"/>
         </w:rPr>
-        <w:t>October 25</w:t>
-      </w:r>
+        <w:t>October 2</w:t>
+      </w:r>
+      <w:r>
+        <w:rPr>
+          <w:rFonts w:ascii="Times New Roman" w:hAnsi="Times New Roman" w:cs="Times New Roman"/>
+          <w:sz w:val="24"/>
+          <w:szCs w:val="24"/>
+        </w:rPr>
+        <w:t>4</w:t>
+      </w:r>
+      <w:bookmarkStart w:id="0" w:name="_GoBack"/>
+      <w:bookmarkEnd w:id="0"/>
       <w:r>
         <w:rPr>
           <w:rFonts w:ascii="Times New Roman" w:hAnsi="Times New Roman" w:cs="Times New Roman"/>
@@ -848,8 +858,6 @@
         </w:rPr>
         <w:t>5</w:t>
       </w:r>
-      <w:bookmarkStart w:id="0" w:name="_GoBack"/>
-      <w:bookmarkEnd w:id="0"/>
       <w:r>
         <w:rPr>
           <w:rFonts w:ascii="Times New Roman" w:hAnsi="Times New Roman" w:cs="Times New Roman"/>

</xml_diff>